<commit_message>
made drag and drop component
</commit_message>
<xml_diff>
--- a/timer/CODE.docx
+++ b/timer/CODE.docx
@@ -4,6 +4,9 @@
   <w:body>
     <w:p>
       <w:r>
+        <w:rPr>
+          <w:noProof/>
+        </w:rPr>
         <w:drawing>
           <wp:inline distT="0" distB="0" distL="0" distR="0" wp14:anchorId="101BE1FF" wp14:editId="5210EC16">
             <wp:extent cx="5731510" cy="2771775"/>
@@ -3251,7 +3254,27 @@
           <w:szCs w:val="23"/>
           <w:lang w:eastAsia="en-IN"/>
         </w:rPr>
-        <w:t xml:space="preserve"> Rituraj Goswami</w:t>
+        <w:t xml:space="preserve"> </w:t>
+      </w:r>
+      <w:r>
+        <w:rPr>
+          <w:rFonts w:ascii="Consolas" w:eastAsia="Times New Roman" w:hAnsi="Consolas" w:cs="Times New Roman"/>
+          <w:color w:val="CCCCCC"/>
+          <w:sz w:val="23"/>
+          <w:szCs w:val="23"/>
+          <w:lang w:eastAsia="en-IN"/>
+        </w:rPr>
+        <w:t>Ayush Sain</w:t>
+      </w:r>
+      <w:r>
+        <w:rPr>
+          <w:rFonts w:ascii="Consolas" w:eastAsia="Times New Roman" w:hAnsi="Consolas" w:cs="Times New Roman"/>
+          <w:color w:val="CCCCCC"/>
+          <w:sz w:val="23"/>
+          <w:szCs w:val="23"/>
+          <w:lang w:eastAsia="en-IN"/>
+        </w:rPr>
+        <w:t>i</w:t>
       </w:r>
       <w:r>
         <w:rPr>
@@ -3366,7 +3389,17 @@
           <w:szCs w:val="23"/>
           <w:lang w:eastAsia="en-IN"/>
         </w:rPr>
-        <w:t xml:space="preserve"> 12101798</w:t>
+        <w:t xml:space="preserve"> 1211</w:t>
+      </w:r>
+      <w:r>
+        <w:rPr>
+          <w:rFonts w:ascii="Consolas" w:eastAsia="Times New Roman" w:hAnsi="Consolas" w:cs="Times New Roman"/>
+          <w:color w:val="CCCCCC"/>
+          <w:sz w:val="23"/>
+          <w:szCs w:val="23"/>
+          <w:lang w:eastAsia="en-IN"/>
+        </w:rPr>
+        <w:t>4732</w:t>
       </w:r>
       <w:r>
         <w:rPr>

</xml_diff>